<commit_message>
module-11 updated on 25.3.23 at 10:01am from home
</commit_message>
<xml_diff>
--- a/module-11/module-11.docx
+++ b/module-11/module-11.docx
@@ -154,23 +154,7 @@
           <w:sz w:val="24"/>
           <w:szCs w:val="24"/>
         </w:rPr>
-        <w:t xml:space="preserve"> </w:t>
-      </w:r>
-      <w:proofErr w:type="spellStart"/>
-      <w:r>
-        <w:rPr>
-          <w:sz w:val="24"/>
-          <w:szCs w:val="24"/>
-        </w:rPr>
-        <w:t>useReducer</w:t>
-      </w:r>
-      <w:proofErr w:type="spellEnd"/>
-      <w:r>
-        <w:rPr>
-          <w:sz w:val="24"/>
-          <w:szCs w:val="24"/>
-        </w:rPr>
-        <w:t xml:space="preserve"> </w:t>
+        <w:t xml:space="preserve"> useReducer </w:t>
       </w:r>
       <w:r>
         <w:rPr>
@@ -195,21 +179,12 @@
           <w:szCs w:val="24"/>
         </w:rPr>
       </w:pPr>
-      <w:proofErr w:type="spellStart"/>
-      <w:r>
-        <w:rPr>
-          <w:sz w:val="24"/>
-          <w:szCs w:val="24"/>
-        </w:rPr>
-        <w:t>useRef</w:t>
-      </w:r>
-      <w:proofErr w:type="spellEnd"/>
-      <w:r>
-        <w:rPr>
-          <w:sz w:val="24"/>
-          <w:szCs w:val="24"/>
-        </w:rPr>
-        <w:t xml:space="preserve"> is used to take input from customers.</w:t>
+      <w:r>
+        <w:rPr>
+          <w:sz w:val="24"/>
+          <w:szCs w:val="24"/>
+        </w:rPr>
+        <w:t>useRef is used to take input from customers.</w:t>
       </w:r>
     </w:p>
     <w:p>
@@ -223,21 +198,52 @@
           <w:szCs w:val="24"/>
         </w:rPr>
       </w:pPr>
-      <w:proofErr w:type="spellStart"/>
-      <w:r>
-        <w:rPr>
-          <w:sz w:val="24"/>
-          <w:szCs w:val="24"/>
-        </w:rPr>
-        <w:t>useContext</w:t>
-      </w:r>
-      <w:proofErr w:type="spellEnd"/>
-      <w:r>
-        <w:rPr>
-          <w:sz w:val="24"/>
-          <w:szCs w:val="24"/>
-        </w:rPr>
-        <w:t xml:space="preserve"> is used to share the cart among different areas of our project.</w:t>
+      <w:r>
+        <w:rPr>
+          <w:sz w:val="24"/>
+          <w:szCs w:val="24"/>
+        </w:rPr>
+        <w:t>useContext is used to share the cart among different areas of our project.</w:t>
+      </w:r>
+    </w:p>
+    <w:p>
+      <w:pPr>
+        <w:pBdr>
+          <w:bottom w:val="single" w:sz="6" w:space="1" w:color="auto"/>
+        </w:pBdr>
+        <w:spacing w:after="0" w:line="276" w:lineRule="auto"/>
+        <w:rPr>
+          <w:sz w:val="24"/>
+          <w:szCs w:val="24"/>
+        </w:rPr>
+      </w:pPr>
+      <w:r>
+        <w:rPr>
+          <w:sz w:val="24"/>
+          <w:szCs w:val="24"/>
+        </w:rPr>
+        <w:t>useEffect is used in the</w:t>
+      </w:r>
+      <w:r>
+        <w:rPr>
+          <w:sz w:val="24"/>
+          <w:szCs w:val="24"/>
+        </w:rPr>
+        <w:t xml:space="preserve"> </w:t>
+      </w:r>
+      <w:r>
+        <w:rPr>
+          <w:sz w:val="24"/>
+          <w:szCs w:val="24"/>
+        </w:rPr>
+        <w:t>header button</w:t>
+      </w:r>
+      <w:r>
+        <w:rPr>
+          <w:sz w:val="24"/>
+          <w:szCs w:val="24"/>
+        </w:rPr>
+        <w:t xml:space="preserve"> of navigation bar for a little bump when new item is added or removed.</w:t>
       </w:r>
     </w:p>
     <w:p>
@@ -405,23 +411,7 @@
           <w:szCs w:val="24"/>
         </w:rPr>
         <w:lastRenderedPageBreak/>
-        <w:t xml:space="preserve">This modal is the cart item, customers can see their </w:t>
-      </w:r>
-      <w:proofErr w:type="gramStart"/>
-      <w:r>
-        <w:rPr>
-          <w:sz w:val="24"/>
-          <w:szCs w:val="24"/>
-        </w:rPr>
-        <w:t>amount</w:t>
-      </w:r>
-      <w:proofErr w:type="gramEnd"/>
-      <w:r>
-        <w:rPr>
-          <w:sz w:val="24"/>
-          <w:szCs w:val="24"/>
-        </w:rPr>
-        <w:t xml:space="preserve"> of items and total expense from here.</w:t>
+        <w:t>This modal is the cart item, customers can see their amount of items and total expense from here.</w:t>
       </w:r>
     </w:p>
     <w:p>

</xml_diff>